<commit_message>
update ppt and report
</commit_message>
<xml_diff>
--- a/Unit6/GuidedCapstone/Guided_Capstone_Project_Report.docx
+++ b/Unit6/GuidedCapstone/Guided_Capstone_Project_Report.docx
@@ -320,6 +320,7 @@
         </w:rPr>
         <w:t>“</w:t>
       </w:r>
+      <w:proofErr w:type="spellStart"/>
       <w:r>
         <w:rPr>
           <w:rFonts w:ascii="Times New Roman" w:hAnsi="Times New Roman" w:cs="Times New Roman"/>
@@ -328,6 +329,7 @@
         </w:rPr>
         <w:t>AdultWeekend</w:t>
       </w:r>
+      <w:proofErr w:type="spellEnd"/>
       <w:r>
         <w:rPr>
           <w:rFonts w:ascii="Times New Roman" w:hAnsi="Times New Roman" w:cs="Times New Roman"/>
@@ -512,6 +514,7 @@
         </w:rPr>
         <w:t>Filling the following missing variables with mean: “</w:t>
       </w:r>
+      <w:proofErr w:type="spellStart"/>
       <w:r>
         <w:rPr>
           <w:rFonts w:ascii="Times New Roman" w:hAnsi="Times New Roman" w:cs="Times New Roman"/>
@@ -520,6 +523,7 @@
         </w:rPr>
         <w:t>AdultWeekday</w:t>
       </w:r>
+      <w:proofErr w:type="spellEnd"/>
       <w:r>
         <w:rPr>
           <w:rFonts w:ascii="Times New Roman" w:hAnsi="Times New Roman" w:cs="Times New Roman"/>
@@ -528,6 +532,7 @@
         </w:rPr>
         <w:t>”, “</w:t>
       </w:r>
+      <w:proofErr w:type="spellStart"/>
       <w:r>
         <w:rPr>
           <w:rFonts w:ascii="Times New Roman" w:hAnsi="Times New Roman" w:cs="Times New Roman"/>
@@ -536,6 +541,7 @@
         </w:rPr>
         <w:t>daysOpenLastYear</w:t>
       </w:r>
+      <w:proofErr w:type="spellEnd"/>
       <w:r>
         <w:rPr>
           <w:rFonts w:ascii="Times New Roman" w:hAnsi="Times New Roman" w:cs="Times New Roman"/>
@@ -544,6 +550,7 @@
         </w:rPr>
         <w:t>”, “</w:t>
       </w:r>
+      <w:proofErr w:type="spellStart"/>
       <w:r>
         <w:rPr>
           <w:rFonts w:ascii="Times New Roman" w:hAnsi="Times New Roman" w:cs="Times New Roman"/>
@@ -552,6 +559,7 @@
         </w:rPr>
         <w:t>projectedDaysOpen</w:t>
       </w:r>
+      <w:proofErr w:type="spellEnd"/>
       <w:r>
         <w:rPr>
           <w:rFonts w:ascii="Times New Roman" w:hAnsi="Times New Roman" w:cs="Times New Roman"/>
@@ -560,6 +568,7 @@
         </w:rPr>
         <w:t>”, “</w:t>
       </w:r>
+      <w:proofErr w:type="spellStart"/>
       <w:r>
         <w:rPr>
           <w:rFonts w:ascii="Times New Roman" w:hAnsi="Times New Roman" w:cs="Times New Roman"/>
@@ -568,6 +577,7 @@
         </w:rPr>
         <w:t>averageSnowfall</w:t>
       </w:r>
+      <w:proofErr w:type="spellEnd"/>
       <w:r>
         <w:rPr>
           <w:rFonts w:ascii="Times New Roman" w:hAnsi="Times New Roman" w:cs="Times New Roman"/>
@@ -576,6 +586,7 @@
         </w:rPr>
         <w:t>”, “</w:t>
       </w:r>
+      <w:proofErr w:type="spellStart"/>
       <w:r>
         <w:rPr>
           <w:rFonts w:ascii="Times New Roman" w:hAnsi="Times New Roman" w:cs="Times New Roman"/>
@@ -584,6 +595,7 @@
         </w:rPr>
         <w:t>LongestRun_mi</w:t>
       </w:r>
+      <w:proofErr w:type="spellEnd"/>
       <w:r>
         <w:rPr>
           <w:rFonts w:ascii="Times New Roman" w:hAnsi="Times New Roman" w:cs="Times New Roman"/>
@@ -608,6 +620,7 @@
         </w:rPr>
         <w:t>”, “</w:t>
       </w:r>
+      <w:proofErr w:type="spellStart"/>
       <w:r>
         <w:rPr>
           <w:rFonts w:ascii="Times New Roman" w:hAnsi="Times New Roman" w:cs="Times New Roman"/>
@@ -616,6 +629,7 @@
         </w:rPr>
         <w:t>SkiableTerrain_ac</w:t>
       </w:r>
+      <w:proofErr w:type="spellEnd"/>
       <w:r>
         <w:rPr>
           <w:rFonts w:ascii="Times New Roman" w:hAnsi="Times New Roman" w:cs="Times New Roman"/>
@@ -624,6 +638,7 @@
         </w:rPr>
         <w:t>”, “</w:t>
       </w:r>
+      <w:proofErr w:type="spellStart"/>
       <w:r>
         <w:rPr>
           <w:rFonts w:ascii="Times New Roman" w:hAnsi="Times New Roman" w:cs="Times New Roman"/>
@@ -632,6 +647,7 @@
         </w:rPr>
         <w:t>yearsOpen</w:t>
       </w:r>
+      <w:proofErr w:type="spellEnd"/>
       <w:r>
         <w:rPr>
           <w:rFonts w:ascii="Times New Roman" w:hAnsi="Times New Roman" w:cs="Times New Roman"/>
@@ -662,6 +678,7 @@
         </w:rPr>
         <w:t>Filling the following missing variables with zero: “</w:t>
       </w:r>
+      <w:proofErr w:type="spellStart"/>
       <w:r>
         <w:rPr>
           <w:rFonts w:ascii="Times New Roman" w:hAnsi="Times New Roman" w:cs="Times New Roman"/>
@@ -670,6 +687,7 @@
         </w:rPr>
         <w:t>NightSkiing_ac</w:t>
       </w:r>
+      <w:proofErr w:type="spellEnd"/>
       <w:r>
         <w:rPr>
           <w:rFonts w:ascii="Times New Roman" w:hAnsi="Times New Roman" w:cs="Times New Roman"/>
@@ -678,6 +696,7 @@
         </w:rPr>
         <w:t>”, “</w:t>
       </w:r>
+      <w:proofErr w:type="spellStart"/>
       <w:r>
         <w:rPr>
           <w:rFonts w:ascii="Times New Roman" w:hAnsi="Times New Roman" w:cs="Times New Roman"/>
@@ -686,6 +705,7 @@
         </w:rPr>
         <w:t>TerrainParks</w:t>
       </w:r>
+      <w:proofErr w:type="spellEnd"/>
       <w:r>
         <w:rPr>
           <w:rFonts w:ascii="Times New Roman" w:hAnsi="Times New Roman" w:cs="Times New Roman"/>
@@ -700,8 +720,18 @@
           <w:sz w:val="24"/>
           <w:szCs w:val="24"/>
         </w:rPr>
-        <w:t>Snow Making_ac</w:t>
-      </w:r>
+        <w:t xml:space="preserve">Snow </w:t>
+      </w:r>
+      <w:proofErr w:type="spellStart"/>
+      <w:r>
+        <w:rPr>
+          <w:rFonts w:ascii="Times New Roman" w:hAnsi="Times New Roman" w:cs="Times New Roman"/>
+          <w:sz w:val="24"/>
+          <w:szCs w:val="24"/>
+        </w:rPr>
+        <w:t>Making_ac</w:t>
+      </w:r>
+      <w:proofErr w:type="spellEnd"/>
       <w:r>
         <w:rPr>
           <w:rFonts w:ascii="Times New Roman" w:hAnsi="Times New Roman" w:cs="Times New Roman"/>
@@ -760,7 +790,25 @@
           <w:sz w:val="24"/>
           <w:szCs w:val="24"/>
         </w:rPr>
-        <w:t>Remove “base_elev” since collinearity</w:t>
+        <w:t>Remove “</w:t>
+      </w:r>
+      <w:proofErr w:type="spellStart"/>
+      <w:r>
+        <w:rPr>
+          <w:rFonts w:ascii="Times New Roman" w:hAnsi="Times New Roman" w:cs="Times New Roman"/>
+          <w:sz w:val="24"/>
+          <w:szCs w:val="24"/>
+        </w:rPr>
+        <w:t>base_elev</w:t>
+      </w:r>
+      <w:proofErr w:type="spellEnd"/>
+      <w:r>
+        <w:rPr>
+          <w:rFonts w:ascii="Times New Roman" w:hAnsi="Times New Roman" w:cs="Times New Roman"/>
+          <w:sz w:val="24"/>
+          <w:szCs w:val="24"/>
+        </w:rPr>
+        <w:t>” since collinearity</w:t>
       </w:r>
     </w:p>
     <w:p>
@@ -902,10 +950,18 @@
           <w:sz w:val="24"/>
           <w:szCs w:val="24"/>
         </w:rPr>
-        <w:t>Response variable: AdultWeekend</w:t>
-      </w:r>
-      <w:bookmarkStart w:id="2" w:name="_GoBack"/>
-      <w:bookmarkEnd w:id="2"/>
+        <w:t xml:space="preserve">Response variable: </w:t>
+      </w:r>
+      <w:proofErr w:type="spellStart"/>
+      <w:r>
+        <w:rPr>
+          <w:rFonts w:ascii="Times New Roman" w:hAnsi="Times New Roman" w:cs="Times New Roman"/>
+          <w:sz w:val="24"/>
+          <w:szCs w:val="24"/>
+        </w:rPr>
+        <w:t>AdultWeekend</w:t>
+      </w:r>
+      <w:proofErr w:type="spellEnd"/>
     </w:p>
     <w:p>
       <w:pPr>
@@ -1368,59 +1424,6 @@
           <w:szCs w:val="24"/>
         </w:rPr>
       </w:pPr>
-      <w:r>
-        <w:rPr>
-          <w:noProof/>
-        </w:rPr>
-        <w:drawing>
-          <wp:inline distT="0" distB="0" distL="0" distR="0" wp14:anchorId="5C628967" wp14:editId="07EE4409">
-            <wp:extent cx="3519617" cy="2499360"/>
-            <wp:effectExtent l="0" t="0" r="5080" b="0"/>
-            <wp:docPr id="5" name="Picture 5"/>
-            <wp:cNvGraphicFramePr>
-              <a:graphicFrameLocks xmlns:a="http://schemas.openxmlformats.org/drawingml/2006/main" noChangeAspect="1"/>
-            </wp:cNvGraphicFramePr>
-            <a:graphic xmlns:a="http://schemas.openxmlformats.org/drawingml/2006/main">
-              <a:graphicData uri="http://schemas.openxmlformats.org/drawingml/2006/picture">
-                <pic:pic xmlns:pic="http://schemas.openxmlformats.org/drawingml/2006/picture">
-                  <pic:nvPicPr>
-                    <pic:cNvPr id="0" name="Picture 3"/>
-                    <pic:cNvPicPr>
-                      <a:picLocks noChangeAspect="1" noChangeArrowheads="1"/>
-                    </pic:cNvPicPr>
-                  </pic:nvPicPr>
-                  <pic:blipFill>
-                    <a:blip r:embed="rId8">
-                      <a:extLst>
-                        <a:ext uri="{28A0092B-C50C-407E-A947-70E740481C1C}">
-                          <a14:useLocalDpi xmlns:a14="http://schemas.microsoft.com/office/drawing/2010/main" val="0"/>
-                        </a:ext>
-                      </a:extLst>
-                    </a:blip>
-                    <a:srcRect/>
-                    <a:stretch>
-                      <a:fillRect/>
-                    </a:stretch>
-                  </pic:blipFill>
-                  <pic:spPr bwMode="auto">
-                    <a:xfrm>
-                      <a:off x="0" y="0"/>
-                      <a:ext cx="3533914" cy="2509512"/>
-                    </a:xfrm>
-                    <a:prstGeom prst="rect">
-                      <a:avLst/>
-                    </a:prstGeom>
-                    <a:noFill/>
-                    <a:ln>
-                      <a:noFill/>
-                    </a:ln>
-                  </pic:spPr>
-                </pic:pic>
-              </a:graphicData>
-            </a:graphic>
-          </wp:inline>
-        </w:drawing>
-      </w:r>
     </w:p>
     <w:p>
       <w:pPr>
@@ -1441,48 +1444,23 @@
           <w:sz w:val="24"/>
           <w:szCs w:val="24"/>
         </w:rPr>
-        <w:lastRenderedPageBreak/>
-        <w:t xml:space="preserve">To </w:t>
-      </w:r>
-      <w:r>
-        <w:rPr>
-          <w:rFonts w:ascii="Times New Roman" w:hAnsi="Times New Roman" w:cs="Times New Roman"/>
-          <w:sz w:val="24"/>
-          <w:szCs w:val="24"/>
-        </w:rPr>
-        <w:t xml:space="preserve">increase weekend </w:t>
-      </w:r>
-      <w:r>
-        <w:rPr>
-          <w:rFonts w:ascii="Times New Roman" w:hAnsi="Times New Roman" w:cs="Times New Roman"/>
-          <w:sz w:val="24"/>
-          <w:szCs w:val="24"/>
-        </w:rPr>
-        <w:t>lift ticke</w:t>
-      </w:r>
-      <w:r>
-        <w:rPr>
-          <w:rFonts w:ascii="Times New Roman" w:hAnsi="Times New Roman" w:cs="Times New Roman"/>
-          <w:sz w:val="24"/>
-          <w:szCs w:val="24"/>
-        </w:rPr>
-        <w:t>t</w:t>
-      </w:r>
-      <w:r>
-        <w:rPr>
-          <w:rFonts w:ascii="Times New Roman" w:hAnsi="Times New Roman" w:cs="Times New Roman"/>
-          <w:sz w:val="24"/>
-          <w:szCs w:val="24"/>
-        </w:rPr>
-        <w:t xml:space="preserve"> price</w:t>
-      </w:r>
-      <w:r>
-        <w:rPr>
-          <w:rFonts w:ascii="Times New Roman" w:hAnsi="Times New Roman" w:cs="Times New Roman"/>
-          <w:sz w:val="24"/>
-          <w:szCs w:val="24"/>
-        </w:rPr>
-        <w:t>, the operational department can:</w:t>
+        <w:t>T</w:t>
+      </w:r>
+      <w:r>
+        <w:rPr>
+          <w:rFonts w:ascii="Times New Roman" w:hAnsi="Times New Roman" w:cs="Times New Roman"/>
+          <w:sz w:val="24"/>
+          <w:szCs w:val="24"/>
+        </w:rPr>
+        <w:t xml:space="preserve">he operational department </w:t>
+      </w:r>
+      <w:r>
+        <w:rPr>
+          <w:rFonts w:ascii="Times New Roman" w:hAnsi="Times New Roman" w:cs="Times New Roman"/>
+          <w:sz w:val="24"/>
+          <w:szCs w:val="24"/>
+        </w:rPr>
+        <w:t>by:</w:t>
       </w:r>
     </w:p>
     <w:p>
@@ -1504,7 +1482,23 @@
           <w:sz w:val="24"/>
           <w:szCs w:val="24"/>
         </w:rPr>
-        <w:t>Increase the days open last year</w:t>
+        <w:t>Increase average cost of adult weekday chairlift per ticket by $1</w:t>
+      </w:r>
+      <w:r>
+        <w:rPr>
+          <w:rFonts w:ascii="Times New Roman" w:hAnsi="Times New Roman" w:cs="Times New Roman"/>
+          <w:sz w:val="24"/>
+          <w:szCs w:val="24"/>
+        </w:rPr>
+        <w:t xml:space="preserve">, then the </w:t>
+      </w:r>
+      <w:r>
+        <w:rPr>
+          <w:rFonts w:ascii="Times New Roman" w:hAnsi="Times New Roman" w:cs="Times New Roman"/>
+          <w:sz w:val="24"/>
+          <w:szCs w:val="24"/>
+        </w:rPr>
+        <w:t>expected cost of adult weekend chairlift per ticket will increase ~$20 dollars</w:t>
       </w:r>
     </w:p>
     <w:p>
@@ -1526,7 +1520,23 @@
           <w:sz w:val="24"/>
           <w:szCs w:val="24"/>
         </w:rPr>
-        <w:t>Increase the vertical change in elevation from the summit to the base in feet</w:t>
+        <w:t>Increase days open for last year by 10 days</w:t>
+      </w:r>
+      <w:r>
+        <w:rPr>
+          <w:rFonts w:ascii="Times New Roman" w:hAnsi="Times New Roman" w:cs="Times New Roman"/>
+          <w:sz w:val="24"/>
+          <w:szCs w:val="24"/>
+        </w:rPr>
+        <w:t xml:space="preserve">, then the </w:t>
+      </w:r>
+      <w:r>
+        <w:rPr>
+          <w:rFonts w:ascii="Times New Roman" w:hAnsi="Times New Roman" w:cs="Times New Roman"/>
+          <w:sz w:val="24"/>
+          <w:szCs w:val="24"/>
+        </w:rPr>
+        <w:t>expected cost of adult weekend chairlift per ticket will increase ~$6 dollars</w:t>
       </w:r>
     </w:p>
     <w:p>
@@ -1548,30 +1558,26 @@
           <w:sz w:val="24"/>
           <w:szCs w:val="24"/>
         </w:rPr>
-        <w:t>Increase the cost of adult weekday chairlift ticket</w:t>
-      </w:r>
-    </w:p>
-    <w:p>
-      <w:pPr>
-        <w:pStyle w:val="ListParagraph"/>
-        <w:numPr>
-          <w:ilvl w:val="0"/>
-          <w:numId w:val="8"/>
-        </w:numPr>
-        <w:rPr>
-          <w:rFonts w:ascii="Times New Roman" w:hAnsi="Times New Roman" w:cs="Times New Roman"/>
-          <w:sz w:val="24"/>
-          <w:szCs w:val="24"/>
-        </w:rPr>
-      </w:pPr>
-      <w:r>
-        <w:rPr>
-          <w:rFonts w:ascii="Times New Roman" w:hAnsi="Times New Roman" w:cs="Times New Roman"/>
-          <w:sz w:val="24"/>
-          <w:szCs w:val="24"/>
-        </w:rPr>
-        <w:t>Increase the number of runs in the resort</w:t>
-      </w:r>
+        <w:t>Increase vertical change in elevation from the summit to the base by 10 foot</w:t>
+      </w:r>
+      <w:r>
+        <w:rPr>
+          <w:rFonts w:ascii="Times New Roman" w:hAnsi="Times New Roman" w:cs="Times New Roman"/>
+          <w:sz w:val="24"/>
+          <w:szCs w:val="24"/>
+        </w:rPr>
+        <w:t xml:space="preserve">, then the </w:t>
+      </w:r>
+      <w:r>
+        <w:rPr>
+          <w:rFonts w:ascii="Times New Roman" w:hAnsi="Times New Roman" w:cs="Times New Roman"/>
+          <w:sz w:val="24"/>
+          <w:szCs w:val="24"/>
+        </w:rPr>
+        <w:t>expected cost of adult weekend chairlift per ticket will increase ~$10 dollars</w:t>
+      </w:r>
+      <w:bookmarkStart w:id="2" w:name="_GoBack"/>
+      <w:bookmarkEnd w:id="2"/>
     </w:p>
     <w:sectPr>
       <w:pgSz w:w="12240" w:h="15840"/>
@@ -1699,6 +1705,286 @@
     </w:lvl>
   </w:abstractNum>
   <w:abstractNum w:abstractNumId="1" w15:restartNumberingAfterBreak="0">
+    <w:nsid w:val="0FA55C08"/>
+    <w:multiLevelType w:val="hybridMultilevel"/>
+    <w:tmpl w:val="D65400FC"/>
+    <w:lvl w:ilvl="0" w:tplc="30467652">
+      <w:start w:val="1"/>
+      <w:numFmt w:val="bullet"/>
+      <w:lvlText w:val="•"/>
+      <w:lvlJc w:val="left"/>
+      <w:pPr>
+        <w:tabs>
+          <w:tab w:val="num" w:pos="720"/>
+        </w:tabs>
+        <w:ind w:left="720" w:hanging="360"/>
+      </w:pPr>
+      <w:rPr>
+        <w:rFonts w:ascii="Arial" w:hAnsi="Arial" w:hint="default"/>
+      </w:rPr>
+    </w:lvl>
+    <w:lvl w:ilvl="1" w:tplc="C4C67D48" w:tentative="1">
+      <w:start w:val="1"/>
+      <w:numFmt w:val="bullet"/>
+      <w:lvlText w:val="•"/>
+      <w:lvlJc w:val="left"/>
+      <w:pPr>
+        <w:tabs>
+          <w:tab w:val="num" w:pos="1440"/>
+        </w:tabs>
+        <w:ind w:left="1440" w:hanging="360"/>
+      </w:pPr>
+      <w:rPr>
+        <w:rFonts w:ascii="Arial" w:hAnsi="Arial" w:hint="default"/>
+      </w:rPr>
+    </w:lvl>
+    <w:lvl w:ilvl="2" w:tplc="DA10167E" w:tentative="1">
+      <w:start w:val="1"/>
+      <w:numFmt w:val="bullet"/>
+      <w:lvlText w:val="•"/>
+      <w:lvlJc w:val="left"/>
+      <w:pPr>
+        <w:tabs>
+          <w:tab w:val="num" w:pos="2160"/>
+        </w:tabs>
+        <w:ind w:left="2160" w:hanging="360"/>
+      </w:pPr>
+      <w:rPr>
+        <w:rFonts w:ascii="Arial" w:hAnsi="Arial" w:hint="default"/>
+      </w:rPr>
+    </w:lvl>
+    <w:lvl w:ilvl="3" w:tplc="69042432" w:tentative="1">
+      <w:start w:val="1"/>
+      <w:numFmt w:val="bullet"/>
+      <w:lvlText w:val="•"/>
+      <w:lvlJc w:val="left"/>
+      <w:pPr>
+        <w:tabs>
+          <w:tab w:val="num" w:pos="2880"/>
+        </w:tabs>
+        <w:ind w:left="2880" w:hanging="360"/>
+      </w:pPr>
+      <w:rPr>
+        <w:rFonts w:ascii="Arial" w:hAnsi="Arial" w:hint="default"/>
+      </w:rPr>
+    </w:lvl>
+    <w:lvl w:ilvl="4" w:tplc="14E63646" w:tentative="1">
+      <w:start w:val="1"/>
+      <w:numFmt w:val="bullet"/>
+      <w:lvlText w:val="•"/>
+      <w:lvlJc w:val="left"/>
+      <w:pPr>
+        <w:tabs>
+          <w:tab w:val="num" w:pos="3600"/>
+        </w:tabs>
+        <w:ind w:left="3600" w:hanging="360"/>
+      </w:pPr>
+      <w:rPr>
+        <w:rFonts w:ascii="Arial" w:hAnsi="Arial" w:hint="default"/>
+      </w:rPr>
+    </w:lvl>
+    <w:lvl w:ilvl="5" w:tplc="A0A20008" w:tentative="1">
+      <w:start w:val="1"/>
+      <w:numFmt w:val="bullet"/>
+      <w:lvlText w:val="•"/>
+      <w:lvlJc w:val="left"/>
+      <w:pPr>
+        <w:tabs>
+          <w:tab w:val="num" w:pos="4320"/>
+        </w:tabs>
+        <w:ind w:left="4320" w:hanging="360"/>
+      </w:pPr>
+      <w:rPr>
+        <w:rFonts w:ascii="Arial" w:hAnsi="Arial" w:hint="default"/>
+      </w:rPr>
+    </w:lvl>
+    <w:lvl w:ilvl="6" w:tplc="9D485526" w:tentative="1">
+      <w:start w:val="1"/>
+      <w:numFmt w:val="bullet"/>
+      <w:lvlText w:val="•"/>
+      <w:lvlJc w:val="left"/>
+      <w:pPr>
+        <w:tabs>
+          <w:tab w:val="num" w:pos="5040"/>
+        </w:tabs>
+        <w:ind w:left="5040" w:hanging="360"/>
+      </w:pPr>
+      <w:rPr>
+        <w:rFonts w:ascii="Arial" w:hAnsi="Arial" w:hint="default"/>
+      </w:rPr>
+    </w:lvl>
+    <w:lvl w:ilvl="7" w:tplc="173A8BF0" w:tentative="1">
+      <w:start w:val="1"/>
+      <w:numFmt w:val="bullet"/>
+      <w:lvlText w:val="•"/>
+      <w:lvlJc w:val="left"/>
+      <w:pPr>
+        <w:tabs>
+          <w:tab w:val="num" w:pos="5760"/>
+        </w:tabs>
+        <w:ind w:left="5760" w:hanging="360"/>
+      </w:pPr>
+      <w:rPr>
+        <w:rFonts w:ascii="Arial" w:hAnsi="Arial" w:hint="default"/>
+      </w:rPr>
+    </w:lvl>
+    <w:lvl w:ilvl="8" w:tplc="0A4C473E" w:tentative="1">
+      <w:start w:val="1"/>
+      <w:numFmt w:val="bullet"/>
+      <w:lvlText w:val="•"/>
+      <w:lvlJc w:val="left"/>
+      <w:pPr>
+        <w:tabs>
+          <w:tab w:val="num" w:pos="6480"/>
+        </w:tabs>
+        <w:ind w:left="6480" w:hanging="360"/>
+      </w:pPr>
+      <w:rPr>
+        <w:rFonts w:ascii="Arial" w:hAnsi="Arial" w:hint="default"/>
+      </w:rPr>
+    </w:lvl>
+  </w:abstractNum>
+  <w:abstractNum w:abstractNumId="2" w15:restartNumberingAfterBreak="0">
+    <w:nsid w:val="10F37E62"/>
+    <w:multiLevelType w:val="hybridMultilevel"/>
+    <w:tmpl w:val="791497E0"/>
+    <w:lvl w:ilvl="0" w:tplc="FFE0EF9A">
+      <w:start w:val="1"/>
+      <w:numFmt w:val="bullet"/>
+      <w:lvlText w:val="•"/>
+      <w:lvlJc w:val="left"/>
+      <w:pPr>
+        <w:tabs>
+          <w:tab w:val="num" w:pos="720"/>
+        </w:tabs>
+        <w:ind w:left="720" w:hanging="360"/>
+      </w:pPr>
+      <w:rPr>
+        <w:rFonts w:ascii="Arial" w:hAnsi="Arial" w:hint="default"/>
+      </w:rPr>
+    </w:lvl>
+    <w:lvl w:ilvl="1" w:tplc="8DBE510E" w:tentative="1">
+      <w:start w:val="1"/>
+      <w:numFmt w:val="bullet"/>
+      <w:lvlText w:val="•"/>
+      <w:lvlJc w:val="left"/>
+      <w:pPr>
+        <w:tabs>
+          <w:tab w:val="num" w:pos="1440"/>
+        </w:tabs>
+        <w:ind w:left="1440" w:hanging="360"/>
+      </w:pPr>
+      <w:rPr>
+        <w:rFonts w:ascii="Arial" w:hAnsi="Arial" w:hint="default"/>
+      </w:rPr>
+    </w:lvl>
+    <w:lvl w:ilvl="2" w:tplc="E418F8E4" w:tentative="1">
+      <w:start w:val="1"/>
+      <w:numFmt w:val="bullet"/>
+      <w:lvlText w:val="•"/>
+      <w:lvlJc w:val="left"/>
+      <w:pPr>
+        <w:tabs>
+          <w:tab w:val="num" w:pos="2160"/>
+        </w:tabs>
+        <w:ind w:left="2160" w:hanging="360"/>
+      </w:pPr>
+      <w:rPr>
+        <w:rFonts w:ascii="Arial" w:hAnsi="Arial" w:hint="default"/>
+      </w:rPr>
+    </w:lvl>
+    <w:lvl w:ilvl="3" w:tplc="D27EC636" w:tentative="1">
+      <w:start w:val="1"/>
+      <w:numFmt w:val="bullet"/>
+      <w:lvlText w:val="•"/>
+      <w:lvlJc w:val="left"/>
+      <w:pPr>
+        <w:tabs>
+          <w:tab w:val="num" w:pos="2880"/>
+        </w:tabs>
+        <w:ind w:left="2880" w:hanging="360"/>
+      </w:pPr>
+      <w:rPr>
+        <w:rFonts w:ascii="Arial" w:hAnsi="Arial" w:hint="default"/>
+      </w:rPr>
+    </w:lvl>
+    <w:lvl w:ilvl="4" w:tplc="8BF0ED86" w:tentative="1">
+      <w:start w:val="1"/>
+      <w:numFmt w:val="bullet"/>
+      <w:lvlText w:val="•"/>
+      <w:lvlJc w:val="left"/>
+      <w:pPr>
+        <w:tabs>
+          <w:tab w:val="num" w:pos="3600"/>
+        </w:tabs>
+        <w:ind w:left="3600" w:hanging="360"/>
+      </w:pPr>
+      <w:rPr>
+        <w:rFonts w:ascii="Arial" w:hAnsi="Arial" w:hint="default"/>
+      </w:rPr>
+    </w:lvl>
+    <w:lvl w:ilvl="5" w:tplc="C3B45E42" w:tentative="1">
+      <w:start w:val="1"/>
+      <w:numFmt w:val="bullet"/>
+      <w:lvlText w:val="•"/>
+      <w:lvlJc w:val="left"/>
+      <w:pPr>
+        <w:tabs>
+          <w:tab w:val="num" w:pos="4320"/>
+        </w:tabs>
+        <w:ind w:left="4320" w:hanging="360"/>
+      </w:pPr>
+      <w:rPr>
+        <w:rFonts w:ascii="Arial" w:hAnsi="Arial" w:hint="default"/>
+      </w:rPr>
+    </w:lvl>
+    <w:lvl w:ilvl="6" w:tplc="9F6ECC3E" w:tentative="1">
+      <w:start w:val="1"/>
+      <w:numFmt w:val="bullet"/>
+      <w:lvlText w:val="•"/>
+      <w:lvlJc w:val="left"/>
+      <w:pPr>
+        <w:tabs>
+          <w:tab w:val="num" w:pos="5040"/>
+        </w:tabs>
+        <w:ind w:left="5040" w:hanging="360"/>
+      </w:pPr>
+      <w:rPr>
+        <w:rFonts w:ascii="Arial" w:hAnsi="Arial" w:hint="default"/>
+      </w:rPr>
+    </w:lvl>
+    <w:lvl w:ilvl="7" w:tplc="E9A05B64" w:tentative="1">
+      <w:start w:val="1"/>
+      <w:numFmt w:val="bullet"/>
+      <w:lvlText w:val="•"/>
+      <w:lvlJc w:val="left"/>
+      <w:pPr>
+        <w:tabs>
+          <w:tab w:val="num" w:pos="5760"/>
+        </w:tabs>
+        <w:ind w:left="5760" w:hanging="360"/>
+      </w:pPr>
+      <w:rPr>
+        <w:rFonts w:ascii="Arial" w:hAnsi="Arial" w:hint="default"/>
+      </w:rPr>
+    </w:lvl>
+    <w:lvl w:ilvl="8" w:tplc="92BCCD8E" w:tentative="1">
+      <w:start w:val="1"/>
+      <w:numFmt w:val="bullet"/>
+      <w:lvlText w:val="•"/>
+      <w:lvlJc w:val="left"/>
+      <w:pPr>
+        <w:tabs>
+          <w:tab w:val="num" w:pos="6480"/>
+        </w:tabs>
+        <w:ind w:left="6480" w:hanging="360"/>
+      </w:pPr>
+      <w:rPr>
+        <w:rFonts w:ascii="Arial" w:hAnsi="Arial" w:hint="default"/>
+      </w:rPr>
+    </w:lvl>
+  </w:abstractNum>
+  <w:abstractNum w:abstractNumId="3" w15:restartNumberingAfterBreak="0">
     <w:nsid w:val="16D1725D"/>
     <w:multiLevelType w:val="hybridMultilevel"/>
     <w:tmpl w:val="7528E508"/>
@@ -1811,7 +2097,147 @@
       </w:rPr>
     </w:lvl>
   </w:abstractNum>
-  <w:abstractNum w:abstractNumId="2" w15:restartNumberingAfterBreak="0">
+  <w:abstractNum w:abstractNumId="4" w15:restartNumberingAfterBreak="0">
+    <w:nsid w:val="21C7068A"/>
+    <w:multiLevelType w:val="hybridMultilevel"/>
+    <w:tmpl w:val="17A68A56"/>
+    <w:lvl w:ilvl="0" w:tplc="7FD46E60">
+      <w:start w:val="1"/>
+      <w:numFmt w:val="bullet"/>
+      <w:lvlText w:val="•"/>
+      <w:lvlJc w:val="left"/>
+      <w:pPr>
+        <w:tabs>
+          <w:tab w:val="num" w:pos="720"/>
+        </w:tabs>
+        <w:ind w:left="720" w:hanging="360"/>
+      </w:pPr>
+      <w:rPr>
+        <w:rFonts w:ascii="Arial" w:hAnsi="Arial" w:hint="default"/>
+      </w:rPr>
+    </w:lvl>
+    <w:lvl w:ilvl="1" w:tplc="B3FC4DC8" w:tentative="1">
+      <w:start w:val="1"/>
+      <w:numFmt w:val="bullet"/>
+      <w:lvlText w:val="•"/>
+      <w:lvlJc w:val="left"/>
+      <w:pPr>
+        <w:tabs>
+          <w:tab w:val="num" w:pos="1440"/>
+        </w:tabs>
+        <w:ind w:left="1440" w:hanging="360"/>
+      </w:pPr>
+      <w:rPr>
+        <w:rFonts w:ascii="Arial" w:hAnsi="Arial" w:hint="default"/>
+      </w:rPr>
+    </w:lvl>
+    <w:lvl w:ilvl="2" w:tplc="41AE053A" w:tentative="1">
+      <w:start w:val="1"/>
+      <w:numFmt w:val="bullet"/>
+      <w:lvlText w:val="•"/>
+      <w:lvlJc w:val="left"/>
+      <w:pPr>
+        <w:tabs>
+          <w:tab w:val="num" w:pos="2160"/>
+        </w:tabs>
+        <w:ind w:left="2160" w:hanging="360"/>
+      </w:pPr>
+      <w:rPr>
+        <w:rFonts w:ascii="Arial" w:hAnsi="Arial" w:hint="default"/>
+      </w:rPr>
+    </w:lvl>
+    <w:lvl w:ilvl="3" w:tplc="D054B736" w:tentative="1">
+      <w:start w:val="1"/>
+      <w:numFmt w:val="bullet"/>
+      <w:lvlText w:val="•"/>
+      <w:lvlJc w:val="left"/>
+      <w:pPr>
+        <w:tabs>
+          <w:tab w:val="num" w:pos="2880"/>
+        </w:tabs>
+        <w:ind w:left="2880" w:hanging="360"/>
+      </w:pPr>
+      <w:rPr>
+        <w:rFonts w:ascii="Arial" w:hAnsi="Arial" w:hint="default"/>
+      </w:rPr>
+    </w:lvl>
+    <w:lvl w:ilvl="4" w:tplc="05E449B4" w:tentative="1">
+      <w:start w:val="1"/>
+      <w:numFmt w:val="bullet"/>
+      <w:lvlText w:val="•"/>
+      <w:lvlJc w:val="left"/>
+      <w:pPr>
+        <w:tabs>
+          <w:tab w:val="num" w:pos="3600"/>
+        </w:tabs>
+        <w:ind w:left="3600" w:hanging="360"/>
+      </w:pPr>
+      <w:rPr>
+        <w:rFonts w:ascii="Arial" w:hAnsi="Arial" w:hint="default"/>
+      </w:rPr>
+    </w:lvl>
+    <w:lvl w:ilvl="5" w:tplc="FA46EC46" w:tentative="1">
+      <w:start w:val="1"/>
+      <w:numFmt w:val="bullet"/>
+      <w:lvlText w:val="•"/>
+      <w:lvlJc w:val="left"/>
+      <w:pPr>
+        <w:tabs>
+          <w:tab w:val="num" w:pos="4320"/>
+        </w:tabs>
+        <w:ind w:left="4320" w:hanging="360"/>
+      </w:pPr>
+      <w:rPr>
+        <w:rFonts w:ascii="Arial" w:hAnsi="Arial" w:hint="default"/>
+      </w:rPr>
+    </w:lvl>
+    <w:lvl w:ilvl="6" w:tplc="B696343E" w:tentative="1">
+      <w:start w:val="1"/>
+      <w:numFmt w:val="bullet"/>
+      <w:lvlText w:val="•"/>
+      <w:lvlJc w:val="left"/>
+      <w:pPr>
+        <w:tabs>
+          <w:tab w:val="num" w:pos="5040"/>
+        </w:tabs>
+        <w:ind w:left="5040" w:hanging="360"/>
+      </w:pPr>
+      <w:rPr>
+        <w:rFonts w:ascii="Arial" w:hAnsi="Arial" w:hint="default"/>
+      </w:rPr>
+    </w:lvl>
+    <w:lvl w:ilvl="7" w:tplc="833C3DE8" w:tentative="1">
+      <w:start w:val="1"/>
+      <w:numFmt w:val="bullet"/>
+      <w:lvlText w:val="•"/>
+      <w:lvlJc w:val="left"/>
+      <w:pPr>
+        <w:tabs>
+          <w:tab w:val="num" w:pos="5760"/>
+        </w:tabs>
+        <w:ind w:left="5760" w:hanging="360"/>
+      </w:pPr>
+      <w:rPr>
+        <w:rFonts w:ascii="Arial" w:hAnsi="Arial" w:hint="default"/>
+      </w:rPr>
+    </w:lvl>
+    <w:lvl w:ilvl="8" w:tplc="5928EB86" w:tentative="1">
+      <w:start w:val="1"/>
+      <w:numFmt w:val="bullet"/>
+      <w:lvlText w:val="•"/>
+      <w:lvlJc w:val="left"/>
+      <w:pPr>
+        <w:tabs>
+          <w:tab w:val="num" w:pos="6480"/>
+        </w:tabs>
+        <w:ind w:left="6480" w:hanging="360"/>
+      </w:pPr>
+      <w:rPr>
+        <w:rFonts w:ascii="Arial" w:hAnsi="Arial" w:hint="default"/>
+      </w:rPr>
+    </w:lvl>
+  </w:abstractNum>
+  <w:abstractNum w:abstractNumId="5" w15:restartNumberingAfterBreak="0">
     <w:nsid w:val="2762062B"/>
     <w:multiLevelType w:val="hybridMultilevel"/>
     <w:tmpl w:val="9DB4A624"/>
@@ -1924,7 +2350,147 @@
       </w:rPr>
     </w:lvl>
   </w:abstractNum>
-  <w:abstractNum w:abstractNumId="3" w15:restartNumberingAfterBreak="0">
+  <w:abstractNum w:abstractNumId="6" w15:restartNumberingAfterBreak="0">
+    <w:nsid w:val="2831298C"/>
+    <w:multiLevelType w:val="hybridMultilevel"/>
+    <w:tmpl w:val="1C544AFA"/>
+    <w:lvl w:ilvl="0" w:tplc="A82C343A">
+      <w:start w:val="1"/>
+      <w:numFmt w:val="bullet"/>
+      <w:lvlText w:val="•"/>
+      <w:lvlJc w:val="left"/>
+      <w:pPr>
+        <w:tabs>
+          <w:tab w:val="num" w:pos="720"/>
+        </w:tabs>
+        <w:ind w:left="720" w:hanging="360"/>
+      </w:pPr>
+      <w:rPr>
+        <w:rFonts w:ascii="Arial" w:hAnsi="Arial" w:hint="default"/>
+      </w:rPr>
+    </w:lvl>
+    <w:lvl w:ilvl="1" w:tplc="0AB63660" w:tentative="1">
+      <w:start w:val="1"/>
+      <w:numFmt w:val="bullet"/>
+      <w:lvlText w:val="•"/>
+      <w:lvlJc w:val="left"/>
+      <w:pPr>
+        <w:tabs>
+          <w:tab w:val="num" w:pos="1440"/>
+        </w:tabs>
+        <w:ind w:left="1440" w:hanging="360"/>
+      </w:pPr>
+      <w:rPr>
+        <w:rFonts w:ascii="Arial" w:hAnsi="Arial" w:hint="default"/>
+      </w:rPr>
+    </w:lvl>
+    <w:lvl w:ilvl="2" w:tplc="877C2E50" w:tentative="1">
+      <w:start w:val="1"/>
+      <w:numFmt w:val="bullet"/>
+      <w:lvlText w:val="•"/>
+      <w:lvlJc w:val="left"/>
+      <w:pPr>
+        <w:tabs>
+          <w:tab w:val="num" w:pos="2160"/>
+        </w:tabs>
+        <w:ind w:left="2160" w:hanging="360"/>
+      </w:pPr>
+      <w:rPr>
+        <w:rFonts w:ascii="Arial" w:hAnsi="Arial" w:hint="default"/>
+      </w:rPr>
+    </w:lvl>
+    <w:lvl w:ilvl="3" w:tplc="0F5A60FE" w:tentative="1">
+      <w:start w:val="1"/>
+      <w:numFmt w:val="bullet"/>
+      <w:lvlText w:val="•"/>
+      <w:lvlJc w:val="left"/>
+      <w:pPr>
+        <w:tabs>
+          <w:tab w:val="num" w:pos="2880"/>
+        </w:tabs>
+        <w:ind w:left="2880" w:hanging="360"/>
+      </w:pPr>
+      <w:rPr>
+        <w:rFonts w:ascii="Arial" w:hAnsi="Arial" w:hint="default"/>
+      </w:rPr>
+    </w:lvl>
+    <w:lvl w:ilvl="4" w:tplc="55A2C24E" w:tentative="1">
+      <w:start w:val="1"/>
+      <w:numFmt w:val="bullet"/>
+      <w:lvlText w:val="•"/>
+      <w:lvlJc w:val="left"/>
+      <w:pPr>
+        <w:tabs>
+          <w:tab w:val="num" w:pos="3600"/>
+        </w:tabs>
+        <w:ind w:left="3600" w:hanging="360"/>
+      </w:pPr>
+      <w:rPr>
+        <w:rFonts w:ascii="Arial" w:hAnsi="Arial" w:hint="default"/>
+      </w:rPr>
+    </w:lvl>
+    <w:lvl w:ilvl="5" w:tplc="D8163E18" w:tentative="1">
+      <w:start w:val="1"/>
+      <w:numFmt w:val="bullet"/>
+      <w:lvlText w:val="•"/>
+      <w:lvlJc w:val="left"/>
+      <w:pPr>
+        <w:tabs>
+          <w:tab w:val="num" w:pos="4320"/>
+        </w:tabs>
+        <w:ind w:left="4320" w:hanging="360"/>
+      </w:pPr>
+      <w:rPr>
+        <w:rFonts w:ascii="Arial" w:hAnsi="Arial" w:hint="default"/>
+      </w:rPr>
+    </w:lvl>
+    <w:lvl w:ilvl="6" w:tplc="9ED6FB54" w:tentative="1">
+      <w:start w:val="1"/>
+      <w:numFmt w:val="bullet"/>
+      <w:lvlText w:val="•"/>
+      <w:lvlJc w:val="left"/>
+      <w:pPr>
+        <w:tabs>
+          <w:tab w:val="num" w:pos="5040"/>
+        </w:tabs>
+        <w:ind w:left="5040" w:hanging="360"/>
+      </w:pPr>
+      <w:rPr>
+        <w:rFonts w:ascii="Arial" w:hAnsi="Arial" w:hint="default"/>
+      </w:rPr>
+    </w:lvl>
+    <w:lvl w:ilvl="7" w:tplc="84F2A5C8" w:tentative="1">
+      <w:start w:val="1"/>
+      <w:numFmt w:val="bullet"/>
+      <w:lvlText w:val="•"/>
+      <w:lvlJc w:val="left"/>
+      <w:pPr>
+        <w:tabs>
+          <w:tab w:val="num" w:pos="5760"/>
+        </w:tabs>
+        <w:ind w:left="5760" w:hanging="360"/>
+      </w:pPr>
+      <w:rPr>
+        <w:rFonts w:ascii="Arial" w:hAnsi="Arial" w:hint="default"/>
+      </w:rPr>
+    </w:lvl>
+    <w:lvl w:ilvl="8" w:tplc="97A88BB2" w:tentative="1">
+      <w:start w:val="1"/>
+      <w:numFmt w:val="bullet"/>
+      <w:lvlText w:val="•"/>
+      <w:lvlJc w:val="left"/>
+      <w:pPr>
+        <w:tabs>
+          <w:tab w:val="num" w:pos="6480"/>
+        </w:tabs>
+        <w:ind w:left="6480" w:hanging="360"/>
+      </w:pPr>
+      <w:rPr>
+        <w:rFonts w:ascii="Arial" w:hAnsi="Arial" w:hint="default"/>
+      </w:rPr>
+    </w:lvl>
+  </w:abstractNum>
+  <w:abstractNum w:abstractNumId="7" w15:restartNumberingAfterBreak="0">
     <w:nsid w:val="34567F95"/>
     <w:multiLevelType w:val="hybridMultilevel"/>
     <w:tmpl w:val="82766C28"/>
@@ -2036,7 +2602,7 @@
       </w:rPr>
     </w:lvl>
   </w:abstractNum>
-  <w:abstractNum w:abstractNumId="4" w15:restartNumberingAfterBreak="0">
+  <w:abstractNum w:abstractNumId="8" w15:restartNumberingAfterBreak="0">
     <w:nsid w:val="50F04C40"/>
     <w:multiLevelType w:val="hybridMultilevel"/>
     <w:tmpl w:val="6B6C9DC2"/>
@@ -2149,7 +2715,7 @@
       </w:rPr>
     </w:lvl>
   </w:abstractNum>
-  <w:abstractNum w:abstractNumId="5" w15:restartNumberingAfterBreak="0">
+  <w:abstractNum w:abstractNumId="9" w15:restartNumberingAfterBreak="0">
     <w:nsid w:val="54CC68AE"/>
     <w:multiLevelType w:val="hybridMultilevel"/>
     <w:tmpl w:val="45842EDA"/>
@@ -2262,7 +2828,147 @@
       </w:rPr>
     </w:lvl>
   </w:abstractNum>
-  <w:abstractNum w:abstractNumId="6" w15:restartNumberingAfterBreak="0">
+  <w:abstractNum w:abstractNumId="10" w15:restartNumberingAfterBreak="0">
+    <w:nsid w:val="615258DF"/>
+    <w:multiLevelType w:val="hybridMultilevel"/>
+    <w:tmpl w:val="6C3464DA"/>
+    <w:lvl w:ilvl="0" w:tplc="58C4C9AA">
+      <w:start w:val="1"/>
+      <w:numFmt w:val="bullet"/>
+      <w:lvlText w:val="•"/>
+      <w:lvlJc w:val="left"/>
+      <w:pPr>
+        <w:tabs>
+          <w:tab w:val="num" w:pos="720"/>
+        </w:tabs>
+        <w:ind w:left="720" w:hanging="360"/>
+      </w:pPr>
+      <w:rPr>
+        <w:rFonts w:ascii="Arial" w:hAnsi="Arial" w:hint="default"/>
+      </w:rPr>
+    </w:lvl>
+    <w:lvl w:ilvl="1" w:tplc="F6EC7EC0" w:tentative="1">
+      <w:start w:val="1"/>
+      <w:numFmt w:val="bullet"/>
+      <w:lvlText w:val="•"/>
+      <w:lvlJc w:val="left"/>
+      <w:pPr>
+        <w:tabs>
+          <w:tab w:val="num" w:pos="1440"/>
+        </w:tabs>
+        <w:ind w:left="1440" w:hanging="360"/>
+      </w:pPr>
+      <w:rPr>
+        <w:rFonts w:ascii="Arial" w:hAnsi="Arial" w:hint="default"/>
+      </w:rPr>
+    </w:lvl>
+    <w:lvl w:ilvl="2" w:tplc="FF54056A" w:tentative="1">
+      <w:start w:val="1"/>
+      <w:numFmt w:val="bullet"/>
+      <w:lvlText w:val="•"/>
+      <w:lvlJc w:val="left"/>
+      <w:pPr>
+        <w:tabs>
+          <w:tab w:val="num" w:pos="2160"/>
+        </w:tabs>
+        <w:ind w:left="2160" w:hanging="360"/>
+      </w:pPr>
+      <w:rPr>
+        <w:rFonts w:ascii="Arial" w:hAnsi="Arial" w:hint="default"/>
+      </w:rPr>
+    </w:lvl>
+    <w:lvl w:ilvl="3" w:tplc="07383F62" w:tentative="1">
+      <w:start w:val="1"/>
+      <w:numFmt w:val="bullet"/>
+      <w:lvlText w:val="•"/>
+      <w:lvlJc w:val="left"/>
+      <w:pPr>
+        <w:tabs>
+          <w:tab w:val="num" w:pos="2880"/>
+        </w:tabs>
+        <w:ind w:left="2880" w:hanging="360"/>
+      </w:pPr>
+      <w:rPr>
+        <w:rFonts w:ascii="Arial" w:hAnsi="Arial" w:hint="default"/>
+      </w:rPr>
+    </w:lvl>
+    <w:lvl w:ilvl="4" w:tplc="15F6F0B4" w:tentative="1">
+      <w:start w:val="1"/>
+      <w:numFmt w:val="bullet"/>
+      <w:lvlText w:val="•"/>
+      <w:lvlJc w:val="left"/>
+      <w:pPr>
+        <w:tabs>
+          <w:tab w:val="num" w:pos="3600"/>
+        </w:tabs>
+        <w:ind w:left="3600" w:hanging="360"/>
+      </w:pPr>
+      <w:rPr>
+        <w:rFonts w:ascii="Arial" w:hAnsi="Arial" w:hint="default"/>
+      </w:rPr>
+    </w:lvl>
+    <w:lvl w:ilvl="5" w:tplc="CB540E14" w:tentative="1">
+      <w:start w:val="1"/>
+      <w:numFmt w:val="bullet"/>
+      <w:lvlText w:val="•"/>
+      <w:lvlJc w:val="left"/>
+      <w:pPr>
+        <w:tabs>
+          <w:tab w:val="num" w:pos="4320"/>
+        </w:tabs>
+        <w:ind w:left="4320" w:hanging="360"/>
+      </w:pPr>
+      <w:rPr>
+        <w:rFonts w:ascii="Arial" w:hAnsi="Arial" w:hint="default"/>
+      </w:rPr>
+    </w:lvl>
+    <w:lvl w:ilvl="6" w:tplc="77AEBB8E" w:tentative="1">
+      <w:start w:val="1"/>
+      <w:numFmt w:val="bullet"/>
+      <w:lvlText w:val="•"/>
+      <w:lvlJc w:val="left"/>
+      <w:pPr>
+        <w:tabs>
+          <w:tab w:val="num" w:pos="5040"/>
+        </w:tabs>
+        <w:ind w:left="5040" w:hanging="360"/>
+      </w:pPr>
+      <w:rPr>
+        <w:rFonts w:ascii="Arial" w:hAnsi="Arial" w:hint="default"/>
+      </w:rPr>
+    </w:lvl>
+    <w:lvl w:ilvl="7" w:tplc="EB3C0638" w:tentative="1">
+      <w:start w:val="1"/>
+      <w:numFmt w:val="bullet"/>
+      <w:lvlText w:val="•"/>
+      <w:lvlJc w:val="left"/>
+      <w:pPr>
+        <w:tabs>
+          <w:tab w:val="num" w:pos="5760"/>
+        </w:tabs>
+        <w:ind w:left="5760" w:hanging="360"/>
+      </w:pPr>
+      <w:rPr>
+        <w:rFonts w:ascii="Arial" w:hAnsi="Arial" w:hint="default"/>
+      </w:rPr>
+    </w:lvl>
+    <w:lvl w:ilvl="8" w:tplc="D96E123C" w:tentative="1">
+      <w:start w:val="1"/>
+      <w:numFmt w:val="bullet"/>
+      <w:lvlText w:val="•"/>
+      <w:lvlJc w:val="left"/>
+      <w:pPr>
+        <w:tabs>
+          <w:tab w:val="num" w:pos="6480"/>
+        </w:tabs>
+        <w:ind w:left="6480" w:hanging="360"/>
+      </w:pPr>
+      <w:rPr>
+        <w:rFonts w:ascii="Arial" w:hAnsi="Arial" w:hint="default"/>
+      </w:rPr>
+    </w:lvl>
+  </w:abstractNum>
+  <w:abstractNum w:abstractNumId="11" w15:restartNumberingAfterBreak="0">
     <w:nsid w:val="6E3A02CF"/>
     <w:multiLevelType w:val="hybridMultilevel"/>
     <w:tmpl w:val="E8301E20"/>
@@ -2375,7 +3081,7 @@
       </w:rPr>
     </w:lvl>
   </w:abstractNum>
-  <w:abstractNum w:abstractNumId="7" w15:restartNumberingAfterBreak="0">
+  <w:abstractNum w:abstractNumId="12" w15:restartNumberingAfterBreak="0">
     <w:nsid w:val="78401200"/>
     <w:multiLevelType w:val="hybridMultilevel"/>
     <w:tmpl w:val="C5829BC8"/>
@@ -2488,28 +3194,43 @@
     </w:lvl>
   </w:abstractNum>
   <w:num w:numId="1">
+    <w:abstractNumId w:val="12"/>
+  </w:num>
+  <w:num w:numId="2">
     <w:abstractNumId w:val="7"/>
   </w:num>
-  <w:num w:numId="2">
+  <w:num w:numId="3">
+    <w:abstractNumId w:val="5"/>
+  </w:num>
+  <w:num w:numId="4">
+    <w:abstractNumId w:val="8"/>
+  </w:num>
+  <w:num w:numId="5">
     <w:abstractNumId w:val="3"/>
   </w:num>
-  <w:num w:numId="3">
-    <w:abstractNumId w:val="2"/>
-  </w:num>
-  <w:num w:numId="4">
-    <w:abstractNumId w:val="4"/>
-  </w:num>
-  <w:num w:numId="5">
-    <w:abstractNumId w:val="1"/>
-  </w:num>
   <w:num w:numId="6">
-    <w:abstractNumId w:val="6"/>
+    <w:abstractNumId w:val="11"/>
   </w:num>
   <w:num w:numId="7">
-    <w:abstractNumId w:val="5"/>
+    <w:abstractNumId w:val="9"/>
   </w:num>
   <w:num w:numId="8">
     <w:abstractNumId w:val="0"/>
+  </w:num>
+  <w:num w:numId="9">
+    <w:abstractNumId w:val="6"/>
+  </w:num>
+  <w:num w:numId="10">
+    <w:abstractNumId w:val="2"/>
+  </w:num>
+  <w:num w:numId="11">
+    <w:abstractNumId w:val="1"/>
+  </w:num>
+  <w:num w:numId="12">
+    <w:abstractNumId w:val="10"/>
+  </w:num>
+  <w:num w:numId="13">
+    <w:abstractNumId w:val="4"/>
   </w:num>
 </w:numbering>
 </file>

</xml_diff>